<commit_message>
GraphLab tips and tricks
</commit_message>
<xml_diff>
--- a/GraphLab_Cheatsheet.docx
+++ b/GraphLab_Cheatsheet.docx
@@ -1,6 +1,6 @@
 
 <file path=word/document.xml><?xml version="1.0" encoding="utf-8"?>
-<w:document xmlns:ve="http://schemas.openxmlformats.org/markup-compatibility/2006" xmlns:o="urn:schemas-microsoft-com:office:office" xmlns:r="http://schemas.openxmlformats.org/officeDocument/2006/relationships" xmlns:m="http://schemas.openxmlformats.org/officeDocument/2006/math" xmlns:v="urn:schemas-microsoft-com:vml" xmlns:wp="http://schemas.openxmlformats.org/drawingml/2006/wordprocessingDrawing" xmlns:w10="urn:schemas-microsoft-com:office:word" xmlns:w="http://schemas.openxmlformats.org/wordprocessingml/2006/main" xmlns:wne="http://schemas.microsoft.com/office/word/2006/wordml">
+<w:document xmlns:wpc="http://schemas.microsoft.com/office/word/2010/wordprocessingCanvas" xmlns:mc="http://schemas.openxmlformats.org/markup-compatibility/2006" xmlns:o="urn:schemas-microsoft-com:office:office" xmlns:r="http://schemas.openxmlformats.org/officeDocument/2006/relationships" xmlns:m="http://schemas.openxmlformats.org/officeDocument/2006/math" xmlns:v="urn:schemas-microsoft-com:vml" xmlns:wp14="http://schemas.microsoft.com/office/word/2010/wordprocessingDrawing" xmlns:wp="http://schemas.openxmlformats.org/drawingml/2006/wordprocessingDrawing" xmlns:w10="urn:schemas-microsoft-com:office:word" xmlns:w="http://schemas.openxmlformats.org/wordprocessingml/2006/main" xmlns:w14="http://schemas.microsoft.com/office/word/2010/wordml" xmlns:w15="http://schemas.microsoft.com/office/word/2012/wordml" xmlns:wpg="http://schemas.microsoft.com/office/word/2010/wordprocessingGroup" xmlns:wpi="http://schemas.microsoft.com/office/word/2010/wordprocessingInk" xmlns:wne="http://schemas.microsoft.com/office/word/2006/wordml" xmlns:wps="http://schemas.microsoft.com/office/word/2010/wordprocessingShape" mc:Ignorable="w14 w15 wp14">
   <w:body>
     <w:p>
       <w:pPr>
@@ -32,6 +32,7 @@
           <w:docPartUnique/>
         </w:docPartObj>
       </w:sdtPr>
+      <w:sdtEndPr/>
       <w:sdtContent>
         <w:p>
           <w:pPr>
@@ -200,6 +201,7 @@
             <w:tabs>
               <w:tab w:val="right" w:leader="dot" w:pos="9350"/>
             </w:tabs>
+            <w:ind w:left="0"/>
             <w:rPr>
               <w:rFonts w:eastAsiaTheme="minorEastAsia" w:cstheme="minorBidi"/>
               <w:noProof/>
@@ -344,6 +346,7 @@
             <w:tabs>
               <w:tab w:val="right" w:leader="dot" w:pos="9350"/>
             </w:tabs>
+            <w:ind w:left="0"/>
             <w:rPr>
               <w:rFonts w:eastAsiaTheme="minorEastAsia" w:cstheme="minorBidi"/>
               <w:noProof/>
@@ -488,6 +491,7 @@
             <w:tabs>
               <w:tab w:val="right" w:leader="dot" w:pos="9350"/>
             </w:tabs>
+            <w:ind w:left="0"/>
             <w:rPr>
               <w:rFonts w:eastAsiaTheme="minorEastAsia" w:cstheme="minorBidi"/>
               <w:noProof/>
@@ -560,6 +564,7 @@
             <w:tabs>
               <w:tab w:val="right" w:leader="dot" w:pos="9350"/>
             </w:tabs>
+            <w:ind w:left="0"/>
             <w:rPr>
               <w:rFonts w:eastAsiaTheme="minorEastAsia" w:cstheme="minorBidi"/>
               <w:noProof/>
@@ -704,6 +709,7 @@
             <w:tabs>
               <w:tab w:val="right" w:leader="dot" w:pos="9350"/>
             </w:tabs>
+            <w:ind w:left="0"/>
             <w:rPr>
               <w:rFonts w:eastAsiaTheme="minorEastAsia" w:cstheme="minorBidi"/>
               <w:noProof/>
@@ -776,6 +782,7 @@
             <w:tabs>
               <w:tab w:val="right" w:leader="dot" w:pos="9350"/>
             </w:tabs>
+            <w:ind w:left="0"/>
             <w:rPr>
               <w:rFonts w:eastAsiaTheme="minorEastAsia" w:cstheme="minorBidi"/>
               <w:noProof/>
@@ -920,6 +927,7 @@
             <w:tabs>
               <w:tab w:val="right" w:leader="dot" w:pos="9350"/>
             </w:tabs>
+            <w:ind w:left="0"/>
             <w:rPr>
               <w:rFonts w:eastAsiaTheme="minorEastAsia" w:cstheme="minorBidi"/>
               <w:noProof/>
@@ -992,6 +1000,7 @@
             <w:tabs>
               <w:tab w:val="right" w:leader="dot" w:pos="9350"/>
             </w:tabs>
+            <w:ind w:left="0"/>
             <w:rPr>
               <w:rFonts w:eastAsiaTheme="minorEastAsia" w:cstheme="minorBidi"/>
               <w:noProof/>
@@ -1064,6 +1073,7 @@
             <w:tabs>
               <w:tab w:val="right" w:leader="dot" w:pos="9350"/>
             </w:tabs>
+            <w:ind w:left="0"/>
             <w:rPr>
               <w:rFonts w:eastAsiaTheme="minorEastAsia" w:cstheme="minorBidi"/>
               <w:noProof/>
@@ -1136,6 +1146,7 @@
             <w:tabs>
               <w:tab w:val="right" w:leader="dot" w:pos="9350"/>
             </w:tabs>
+            <w:ind w:left="0"/>
             <w:rPr>
               <w:rFonts w:eastAsiaTheme="minorEastAsia" w:cstheme="minorBidi"/>
               <w:noProof/>
@@ -1208,6 +1219,7 @@
             <w:tabs>
               <w:tab w:val="right" w:leader="dot" w:pos="9350"/>
             </w:tabs>
+            <w:ind w:left="0"/>
             <w:rPr>
               <w:rFonts w:eastAsiaTheme="minorEastAsia" w:cstheme="minorBidi"/>
               <w:noProof/>
@@ -1280,6 +1292,7 @@
             <w:tabs>
               <w:tab w:val="right" w:leader="dot" w:pos="9350"/>
             </w:tabs>
+            <w:ind w:left="0"/>
             <w:rPr>
               <w:rFonts w:eastAsiaTheme="minorEastAsia" w:cstheme="minorBidi"/>
               <w:noProof/>
@@ -1352,6 +1365,7 @@
             <w:tabs>
               <w:tab w:val="right" w:leader="dot" w:pos="9350"/>
             </w:tabs>
+            <w:ind w:left="0"/>
             <w:rPr>
               <w:rFonts w:eastAsiaTheme="minorEastAsia" w:cstheme="minorBidi"/>
               <w:noProof/>
@@ -1430,8 +1444,131 @@
       <w:pPr>
         <w:pStyle w:val="Heading1"/>
       </w:pPr>
+      <w:r>
+        <w:t>Classifiers</w:t>
+      </w:r>
+    </w:p>
+    <w:p>
+      <w:pPr>
+        <w:pStyle w:val="Heading2"/>
+      </w:pPr>
+      <w:r>
+        <w:t>Logistic Classifier</w:t>
+      </w:r>
+    </w:p>
+    <w:p/>
+    <w:p>
+      <w:pPr>
+        <w:pStyle w:val="code"/>
+      </w:pPr>
+      <w:r>
+        <w:t>sentiment_model = graphlab.logistic_classifier.create(train_data,</w:t>
+      </w:r>
+    </w:p>
+    <w:p>
+      <w:pPr>
+        <w:pStyle w:val="code"/>
+      </w:pPr>
+      <w:r>
+        <w:t xml:space="preserve">                                                     target='sentiment',</w:t>
+      </w:r>
+    </w:p>
+    <w:p>
+      <w:pPr>
+        <w:pStyle w:val="code"/>
+      </w:pPr>
+      <w:r>
+        <w:t xml:space="preserve">                                                     features=['word_count'],</w:t>
+      </w:r>
+    </w:p>
+    <w:p>
+      <w:pPr>
+        <w:pStyle w:val="code"/>
+        <w:ind w:left="5760" w:firstLine="720"/>
+      </w:pPr>
+      <w:r>
+        <w:t>validation_set=test_data)</w:t>
+      </w:r>
+    </w:p>
+    <w:p>
+      <w:pPr>
+        <w:pStyle w:val="code"/>
+      </w:pPr>
+    </w:p>
+    <w:p>
+      <w:pPr>
+        <w:pStyle w:val="Heading2"/>
+      </w:pPr>
+      <w:r>
+        <w:t>Show ROC Curve for  Classifier</w:t>
+      </w:r>
+    </w:p>
+    <w:p>
+      <w:pPr>
+        <w:pStyle w:val="code"/>
+      </w:pPr>
+    </w:p>
+    <w:p>
+      <w:pPr>
+        <w:pStyle w:val="code"/>
+      </w:pPr>
+      <w:r>
+        <w:t>sentiment_model = graphlab.logistic_classifier.create(train_data,</w:t>
+      </w:r>
+    </w:p>
+    <w:p>
+      <w:pPr>
+        <w:pStyle w:val="code"/>
+      </w:pPr>
+      <w:r>
+        <w:t xml:space="preserve">                                                     target='sentiment',</w:t>
+      </w:r>
+    </w:p>
+    <w:p>
+      <w:pPr>
+        <w:pStyle w:val="code"/>
+      </w:pPr>
+      <w:r>
+        <w:t xml:space="preserve">                                                     features=['word_count'],</w:t>
+      </w:r>
+    </w:p>
+    <w:p>
+      <w:pPr>
+        <w:pStyle w:val="code"/>
+      </w:pPr>
+      <w:r>
+        <w:t xml:space="preserve">                                                     validation_set=test_data</w:t>
+      </w:r>
+      <w:r>
+        <w:t>)</w:t>
+      </w:r>
+    </w:p>
+    <w:p>
+      <w:pPr>
+        <w:pStyle w:val="code"/>
+      </w:pPr>
+      <w:r>
+        <w:t>sentiment_model.evaluate(test_data, metric='roc_curve')</w:t>
+      </w:r>
+    </w:p>
+    <w:p>
+      <w:pPr>
+        <w:pStyle w:val="code"/>
+      </w:pPr>
+      <w:r>
+        <w:t>sentiment_model.show(view='Evaluation')</w:t>
+      </w:r>
+      <w:r>
+        <w:t xml:space="preserve">                                                     </w:t>
+      </w:r>
+    </w:p>
+    <w:p>
+      <w:pPr>
+        <w:pStyle w:val="Heading1"/>
+      </w:pPr>
       <w:bookmarkStart w:id="1" w:name="_Toc431437000"/>
       <w:r>
+        <w:lastRenderedPageBreak/>
         <w:t>Environment</w:t>
       </w:r>
       <w:bookmarkEnd w:id="1"/>
@@ -1526,7 +1663,7 @@
           <w:lang w:bidi="ar-SA"/>
         </w:rPr>
         <w:drawing>
-          <wp:inline distT="0" distB="0" distL="0" distR="0">
+          <wp:inline distT="0" distB="0" distL="0" distR="0" wp14:anchorId="658B574C" wp14:editId="2DA0E2CA">
             <wp:extent cx="5943600" cy="3863517"/>
             <wp:effectExtent l="19050" t="0" r="0" b="0"/>
             <wp:docPr id="2" name="Picture 7"/>
@@ -1601,7 +1738,7 @@
           <w:lang w:bidi="ar-SA"/>
         </w:rPr>
         <w:drawing>
-          <wp:inline distT="0" distB="0" distL="0" distR="0">
+          <wp:inline distT="0" distB="0" distL="0" distR="0" wp14:anchorId="1029339B" wp14:editId="17AD7B15">
             <wp:extent cx="2689598" cy="2530549"/>
             <wp:effectExtent l="19050" t="0" r="0" b="0"/>
             <wp:docPr id="1" name="Picture 1"/>
@@ -1659,6 +1796,7 @@
       </w:pPr>
       <w:bookmarkStart w:id="8" w:name="_Toc431437007"/>
       <w:r>
+        <w:lastRenderedPageBreak/>
         <w:t>Regression</w:t>
       </w:r>
       <w:bookmarkEnd w:id="8"/>
@@ -1756,7 +1894,7 @@
           <w:bottom w:w="15" w:type="dxa"/>
           <w:right w:w="15" w:type="dxa"/>
         </w:tblCellMar>
-        <w:tblLook w:val="04A0"/>
+        <w:tblLook w:val="04A0" w:firstRow="1" w:lastRow="0" w:firstColumn="1" w:lastColumn="0" w:noHBand="0" w:noVBand="1"/>
       </w:tblPr>
       <w:tblGrid>
         <w:gridCol w:w="1618"/>
@@ -2531,18 +2669,38 @@
       </w:pPr>
       <w:bookmarkStart w:id="15" w:name="_Toc431437014"/>
       <w:r>
+        <w:t>M</w:t>
+      </w:r>
+      <w:r>
+        <w:t>ean of a column</w:t>
+      </w:r>
+      <w:bookmarkEnd w:id="15"/>
+    </w:p>
+    <w:p/>
+    <w:p>
+      <w:r>
+        <w:t>sf['age'].mean()</w:t>
+      </w:r>
+    </w:p>
+    <w:p/>
+    <w:p>
+      <w:pPr>
+        <w:pStyle w:val="Heading2"/>
+      </w:pPr>
+      <w:bookmarkStart w:id="16" w:name="_Toc431437015"/>
+      <w:r>
         <w:lastRenderedPageBreak/>
-        <w:t>M</w:t>
-      </w:r>
-      <w:r>
-        <w:t>ean of a column</w:t>
-      </w:r>
-      <w:bookmarkEnd w:id="15"/>
+        <w:t>Random partition of an Sframe</w:t>
+      </w:r>
+      <w:bookmarkEnd w:id="16"/>
     </w:p>
     <w:p/>
     <w:p>
-      <w:r>
-        <w:t>sf['age'].mean()</w:t>
+      <w:pPr>
+        <w:pStyle w:val="code"/>
+      </w:pPr>
+      <w:r>
+        <w:t>train_data,test_data = sales.random_split(.8,seed=0)</w:t>
       </w:r>
     </w:p>
     <w:p/>
@@ -2550,11 +2708,9 @@
       <w:pPr>
         <w:pStyle w:val="Heading2"/>
       </w:pPr>
-      <w:bookmarkStart w:id="16" w:name="_Toc431437015"/>
-      <w:r>
-        <w:t>Random partition of an Sframe</w:t>
-      </w:r>
-      <w:bookmarkEnd w:id="16"/>
+      <w:r>
+        <w:t>Sort an SFrame</w:t>
+      </w:r>
     </w:p>
     <w:p/>
     <w:p>
@@ -2562,20 +2718,22 @@
         <w:pStyle w:val="code"/>
       </w:pPr>
       <w:r>
-        <w:t>train_data,test_data = sales.random_split(.8,seed=0)</w:t>
-      </w:r>
-    </w:p>
-    <w:p/>
-    <w:p/>
+        <w:t>giraffe_reviews = giraffe_reviews.sort('predicted_sentiment', ascending=False)</w:t>
+      </w:r>
+    </w:p>
+    <w:p>
+      <w:bookmarkStart w:id="17" w:name="_GoBack"/>
+      <w:bookmarkEnd w:id="17"/>
+    </w:p>
     <w:p>
       <w:pPr>
         <w:pStyle w:val="Heading2"/>
       </w:pPr>
-      <w:bookmarkStart w:id="17" w:name="_Toc431437016"/>
+      <w:bookmarkStart w:id="18" w:name="_Toc431437016"/>
       <w:r>
         <w:t>Summary of a column</w:t>
       </w:r>
-      <w:bookmarkEnd w:id="17"/>
+      <w:bookmarkEnd w:id="18"/>
     </w:p>
     <w:p/>
     <w:p>
@@ -2650,12 +2808,12 @@
       <w:pPr>
         <w:pStyle w:val="Heading2"/>
       </w:pPr>
-      <w:bookmarkStart w:id="18" w:name="_Toc431437017"/>
+      <w:bookmarkStart w:id="19" w:name="_Toc431437017"/>
       <w:r>
         <w:lastRenderedPageBreak/>
         <w:t>Visualize columns</w:t>
       </w:r>
-      <w:bookmarkEnd w:id="18"/>
+      <w:bookmarkEnd w:id="19"/>
     </w:p>
     <w:p>
       <w:r>
@@ -2711,9 +2869,79 @@
       </w:r>
     </w:p>
     <w:p/>
+    <w:p>
+      <w:pPr>
+        <w:pStyle w:val="Heading1"/>
+      </w:pPr>
+      <w:r>
+        <w:t>Text Analytics</w:t>
+      </w:r>
+    </w:p>
+    <w:p/>
+    <w:p>
+      <w:pPr>
+        <w:pStyle w:val="Heading2"/>
+      </w:pPr>
+      <w:r>
+        <w:t>Word Count</w:t>
+      </w:r>
+    </w:p>
+    <w:p/>
+    <w:p>
+      <w:pPr>
+        <w:pStyle w:val="code"/>
+      </w:pPr>
+      <w:r>
+        <w:t>products['word_count'] = graphlab.text_analytics.count_words(products['review'])</w:t>
+      </w:r>
+    </w:p>
+    <w:p/>
+    <w:p>
+      <w:r>
+        <w:rPr>
+          <w:noProof/>
+          <w:lang w:bidi="ar-SA"/>
+        </w:rPr>
+        <w:drawing>
+          <wp:inline distT="0" distB="0" distL="0" distR="0" wp14:anchorId="3AE3A3ED" wp14:editId="6F87516A">
+            <wp:extent cx="5943600" cy="2672715"/>
+            <wp:effectExtent l="0" t="0" r="0" b="0"/>
+            <wp:docPr id="3" name="Picture 3"/>
+            <wp:cNvGraphicFramePr>
+              <a:graphicFrameLocks xmlns:a="http://schemas.openxmlformats.org/drawingml/2006/main" noChangeAspect="1"/>
+            </wp:cNvGraphicFramePr>
+            <a:graphic xmlns:a="http://schemas.openxmlformats.org/drawingml/2006/main">
+              <a:graphicData uri="http://schemas.openxmlformats.org/drawingml/2006/picture">
+                <pic:pic xmlns:pic="http://schemas.openxmlformats.org/drawingml/2006/picture">
+                  <pic:nvPicPr>
+                    <pic:cNvPr id="1" name=""/>
+                    <pic:cNvPicPr/>
+                  </pic:nvPicPr>
+                  <pic:blipFill>
+                    <a:blip r:embed="rId9"/>
+                    <a:stretch>
+                      <a:fillRect/>
+                    </a:stretch>
+                  </pic:blipFill>
+                  <pic:spPr>
+                    <a:xfrm>
+                      <a:off x="0" y="0"/>
+                      <a:ext cx="5943600" cy="2672715"/>
+                    </a:xfrm>
+                    <a:prstGeom prst="rect">
+                      <a:avLst/>
+                    </a:prstGeom>
+                  </pic:spPr>
+                </pic:pic>
+              </a:graphicData>
+            </a:graphic>
+          </wp:inline>
+        </w:drawing>
+      </w:r>
+    </w:p>
     <w:sectPr>
       <w:pgSz w:w="12240" w:h="15840"/>
-      <w:pgMar w:top="720" w:right="1440" w:bottom="810" w:left="1440" w:header="720" w:footer="720" w:gutter="0"/>
+      <w:pgMar w:top="450" w:right="540" w:bottom="630" w:left="630" w:header="720" w:footer="720" w:gutter="0"/>
       <w:cols w:space="720"/>
       <w:docGrid w:linePitch="360"/>
     </w:sectPr>
@@ -2722,7 +2950,7 @@
 </file>
 
 <file path=word/styles.xml><?xml version="1.0" encoding="utf-8"?>
-<w:styles xmlns:r="http://schemas.openxmlformats.org/officeDocument/2006/relationships" xmlns:w="http://schemas.openxmlformats.org/wordprocessingml/2006/main">
+<w:styles xmlns:mc="http://schemas.openxmlformats.org/markup-compatibility/2006" xmlns:r="http://schemas.openxmlformats.org/officeDocument/2006/relationships" xmlns:w="http://schemas.openxmlformats.org/wordprocessingml/2006/main" xmlns:w14="http://schemas.microsoft.com/office/word/2010/wordml" xmlns:w15="http://schemas.microsoft.com/office/word/2012/wordml" mc:Ignorable="w14 w15">
   <w:docDefaults>
     <w:rPrDefault>
       <w:rPr>
@@ -2738,144 +2966,378 @@
       </w:pPr>
     </w:pPrDefault>
   </w:docDefaults>
-  <w:latentStyles w:defLockedState="0" w:defUIPriority="99" w:defSemiHidden="1" w:defUnhideWhenUsed="1" w:defQFormat="0" w:count="267">
-    <w:lsdException w:name="Normal" w:semiHidden="0" w:uiPriority="0" w:unhideWhenUsed="0" w:qFormat="1"/>
-    <w:lsdException w:name="heading 1" w:semiHidden="0" w:uiPriority="9" w:unhideWhenUsed="0" w:qFormat="1"/>
-    <w:lsdException w:name="heading 2" w:uiPriority="9" w:qFormat="1"/>
-    <w:lsdException w:name="heading 3" w:uiPriority="9" w:qFormat="1"/>
-    <w:lsdException w:name="heading 4" w:uiPriority="9" w:qFormat="1"/>
-    <w:lsdException w:name="heading 5" w:uiPriority="9" w:qFormat="1"/>
-    <w:lsdException w:name="heading 6" w:uiPriority="9" w:qFormat="1"/>
-    <w:lsdException w:name="heading 7" w:uiPriority="9" w:qFormat="1"/>
-    <w:lsdException w:name="heading 8" w:uiPriority="9" w:qFormat="1"/>
-    <w:lsdException w:name="heading 9" w:uiPriority="9" w:qFormat="1"/>
-    <w:lsdException w:name="toc 1" w:uiPriority="39"/>
-    <w:lsdException w:name="toc 2" w:uiPriority="39"/>
-    <w:lsdException w:name="toc 3" w:uiPriority="39"/>
-    <w:lsdException w:name="toc 4" w:uiPriority="39"/>
-    <w:lsdException w:name="toc 5" w:uiPriority="39"/>
-    <w:lsdException w:name="toc 6" w:uiPriority="39"/>
-    <w:lsdException w:name="toc 7" w:uiPriority="39"/>
-    <w:lsdException w:name="toc 8" w:uiPriority="39"/>
-    <w:lsdException w:name="toc 9" w:uiPriority="39"/>
-    <w:lsdException w:name="caption" w:uiPriority="35"/>
-    <w:lsdException w:name="Title" w:semiHidden="0" w:uiPriority="10" w:unhideWhenUsed="0" w:qFormat="1"/>
-    <w:lsdException w:name="Default Paragraph Font" w:uiPriority="1"/>
-    <w:lsdException w:name="Subtitle" w:semiHidden="0" w:uiPriority="11" w:unhideWhenUsed="0" w:qFormat="1"/>
-    <w:lsdException w:name="Strong" w:semiHidden="0" w:uiPriority="22" w:unhideWhenUsed="0" w:qFormat="1"/>
-    <w:lsdException w:name="Emphasis" w:semiHidden="0" w:uiPriority="20" w:unhideWhenUsed="0" w:qFormat="1"/>
-    <w:lsdException w:name="Table Grid" w:semiHidden="0" w:uiPriority="59" w:unhideWhenUsed="0"/>
-    <w:lsdException w:name="Placeholder Text" w:unhideWhenUsed="0"/>
-    <w:lsdException w:name="No Spacing" w:semiHidden="0" w:uiPriority="1" w:unhideWhenUsed="0" w:qFormat="1"/>
-    <w:lsdException w:name="Light Shading" w:semiHidden="0" w:uiPriority="60" w:unhideWhenUsed="0"/>
-    <w:lsdException w:name="Light List" w:semiHidden="0" w:uiPriority="61" w:unhideWhenUsed="0"/>
-    <w:lsdException w:name="Light Grid" w:semiHidden="0" w:uiPriority="62" w:unhideWhenUsed="0"/>
-    <w:lsdException w:name="Medium Shading 1" w:semiHidden="0" w:uiPriority="63" w:unhideWhenUsed="0"/>
-    <w:lsdException w:name="Medium Shading 2" w:semiHidden="0" w:uiPriority="64" w:unhideWhenUsed="0"/>
-    <w:lsdException w:name="Medium List 1" w:semiHidden="0" w:uiPriority="65" w:unhideWhenUsed="0"/>
-    <w:lsdException w:name="Medium List 2" w:semiHidden="0" w:uiPriority="66" w:unhideWhenUsed="0"/>
-    <w:lsdException w:name="Medium Grid 1" w:semiHidden="0" w:uiPriority="67" w:unhideWhenUsed="0"/>
-    <w:lsdException w:name="Medium Grid 2" w:semiHidden="0" w:uiPriority="68" w:unhideWhenUsed="0"/>
-    <w:lsdException w:name="Medium Grid 3" w:semiHidden="0" w:uiPriority="69" w:unhideWhenUsed="0"/>
-    <w:lsdException w:name="Dark List" w:semiHidden="0" w:uiPriority="70" w:unhideWhenUsed="0"/>
-    <w:lsdException w:name="Colorful Shading" w:semiHidden="0" w:uiPriority="71" w:unhideWhenUsed="0"/>
-    <w:lsdException w:name="Colorful List" w:semiHidden="0" w:uiPriority="72" w:unhideWhenUsed="0"/>
-    <w:lsdException w:name="Colorful Grid" w:semiHidden="0" w:uiPriority="73" w:unhideWhenUsed="0"/>
-    <w:lsdException w:name="Light Shading Accent 1" w:semiHidden="0" w:uiPriority="60" w:unhideWhenUsed="0"/>
-    <w:lsdException w:name="Light List Accent 1" w:semiHidden="0" w:uiPriority="61" w:unhideWhenUsed="0"/>
-    <w:lsdException w:name="Light Grid Accent 1" w:semiHidden="0" w:uiPriority="62" w:unhideWhenUsed="0"/>
-    <w:lsdException w:name="Medium Shading 1 Accent 1" w:semiHidden="0" w:uiPriority="63" w:unhideWhenUsed="0"/>
-    <w:lsdException w:name="Medium Shading 2 Accent 1" w:semiHidden="0" w:uiPriority="64" w:unhideWhenUsed="0"/>
-    <w:lsdException w:name="Medium List 1 Accent 1" w:semiHidden="0" w:uiPriority="65" w:unhideWhenUsed="0"/>
-    <w:lsdException w:name="Revision" w:unhideWhenUsed="0"/>
-    <w:lsdException w:name="List Paragraph" w:semiHidden="0" w:uiPriority="34" w:unhideWhenUsed="0" w:qFormat="1"/>
-    <w:lsdException w:name="Quote" w:semiHidden="0" w:uiPriority="29" w:unhideWhenUsed="0" w:qFormat="1"/>
-    <w:lsdException w:name="Intense Quote" w:semiHidden="0" w:uiPriority="30" w:unhideWhenUsed="0" w:qFormat="1"/>
-    <w:lsdException w:name="Medium List 2 Accent 1" w:semiHidden="0" w:uiPriority="66" w:unhideWhenUsed="0"/>
-    <w:lsdException w:name="Medium Grid 1 Accent 1" w:semiHidden="0" w:uiPriority="67" w:unhideWhenUsed="0"/>
-    <w:lsdException w:name="Medium Grid 2 Accent 1" w:semiHidden="0" w:uiPriority="68" w:unhideWhenUsed="0"/>
-    <w:lsdException w:name="Medium Grid 3 Accent 1" w:semiHidden="0" w:uiPriority="69" w:unhideWhenUsed="0"/>
-    <w:lsdException w:name="Dark List Accent 1" w:semiHidden="0" w:uiPriority="70" w:unhideWhenUsed="0"/>
-    <w:lsdException w:name="Colorful Shading Accent 1" w:semiHidden="0" w:uiPriority="71" w:unhideWhenUsed="0"/>
-    <w:lsdException w:name="Colorful List Accent 1" w:semiHidden="0" w:uiPriority="72" w:unhideWhenUsed="0"/>
-    <w:lsdException w:name="Colorful Grid Accent 1" w:semiHidden="0" w:uiPriority="73" w:unhideWhenUsed="0"/>
-    <w:lsdException w:name="Light Shading Accent 2" w:semiHidden="0" w:uiPriority="60" w:unhideWhenUsed="0"/>
-    <w:lsdException w:name="Light List Accent 2" w:semiHidden="0" w:uiPriority="61" w:unhideWhenUsed="0"/>
-    <w:lsdException w:name="Light Grid Accent 2" w:semiHidden="0" w:uiPriority="62" w:unhideWhenUsed="0"/>
-    <w:lsdException w:name="Medium Shading 1 Accent 2" w:semiHidden="0" w:uiPriority="63" w:unhideWhenUsed="0"/>
-    <w:lsdException w:name="Medium Shading 2 Accent 2" w:semiHidden="0" w:uiPriority="64" w:unhideWhenUsed="0"/>
-    <w:lsdException w:name="Medium List 1 Accent 2" w:semiHidden="0" w:uiPriority="65" w:unhideWhenUsed="0"/>
-    <w:lsdException w:name="Medium List 2 Accent 2" w:semiHidden="0" w:uiPriority="66" w:unhideWhenUsed="0"/>
-    <w:lsdException w:name="Medium Grid 1 Accent 2" w:semiHidden="0" w:uiPriority="67" w:unhideWhenUsed="0"/>
-    <w:lsdException w:name="Medium Grid 2 Accent 2" w:semiHidden="0" w:uiPriority="68" w:unhideWhenUsed="0"/>
-    <w:lsdException w:name="Medium Grid 3 Accent 2" w:semiHidden="0" w:uiPriority="69" w:unhideWhenUsed="0"/>
-    <w:lsdException w:name="Dark List Accent 2" w:semiHidden="0" w:uiPriority="70" w:unhideWhenUsed="0"/>
-    <w:lsdException w:name="Colorful Shading Accent 2" w:semiHidden="0" w:uiPriority="71" w:unhideWhenUsed="0"/>
-    <w:lsdException w:name="Colorful List Accent 2" w:semiHidden="0" w:uiPriority="72" w:unhideWhenUsed="0"/>
-    <w:lsdException w:name="Colorful Grid Accent 2" w:semiHidden="0" w:uiPriority="73" w:unhideWhenUsed="0"/>
-    <w:lsdException w:name="Light Shading Accent 3" w:semiHidden="0" w:uiPriority="60" w:unhideWhenUsed="0"/>
-    <w:lsdException w:name="Light List Accent 3" w:semiHidden="0" w:uiPriority="61" w:unhideWhenUsed="0"/>
-    <w:lsdException w:name="Light Grid Accent 3" w:semiHidden="0" w:uiPriority="62" w:unhideWhenUsed="0"/>
-    <w:lsdException w:name="Medium Shading 1 Accent 3" w:semiHidden="0" w:uiPriority="63" w:unhideWhenUsed="0"/>
-    <w:lsdException w:name="Medium Shading 2 Accent 3" w:semiHidden="0" w:uiPriority="64" w:unhideWhenUsed="0"/>
-    <w:lsdException w:name="Medium List 1 Accent 3" w:semiHidden="0" w:uiPriority="65" w:unhideWhenUsed="0"/>
-    <w:lsdException w:name="Medium List 2 Accent 3" w:semiHidden="0" w:uiPriority="66" w:unhideWhenUsed="0"/>
-    <w:lsdException w:name="Medium Grid 1 Accent 3" w:semiHidden="0" w:uiPriority="67" w:unhideWhenUsed="0"/>
-    <w:lsdException w:name="Medium Grid 2 Accent 3" w:semiHidden="0" w:uiPriority="68" w:unhideWhenUsed="0"/>
-    <w:lsdException w:name="Medium Grid 3 Accent 3" w:semiHidden="0" w:uiPriority="69" w:unhideWhenUsed="0"/>
-    <w:lsdException w:name="Dark List Accent 3" w:semiHidden="0" w:uiPriority="70" w:unhideWhenUsed="0"/>
-    <w:lsdException w:name="Colorful Shading Accent 3" w:semiHidden="0" w:uiPriority="71" w:unhideWhenUsed="0"/>
-    <w:lsdException w:name="Colorful List Accent 3" w:semiHidden="0" w:uiPriority="72" w:unhideWhenUsed="0"/>
-    <w:lsdException w:name="Colorful Grid Accent 3" w:semiHidden="0" w:uiPriority="73" w:unhideWhenUsed="0"/>
-    <w:lsdException w:name="Light Shading Accent 4" w:semiHidden="0" w:uiPriority="60" w:unhideWhenUsed="0"/>
-    <w:lsdException w:name="Light List Accent 4" w:semiHidden="0" w:uiPriority="61" w:unhideWhenUsed="0"/>
-    <w:lsdException w:name="Light Grid Accent 4" w:semiHidden="0" w:uiPriority="62" w:unhideWhenUsed="0"/>
-    <w:lsdException w:name="Medium Shading 1 Accent 4" w:semiHidden="0" w:uiPriority="63" w:unhideWhenUsed="0"/>
-    <w:lsdException w:name="Medium Shading 2 Accent 4" w:semiHidden="0" w:uiPriority="64" w:unhideWhenUsed="0"/>
-    <w:lsdException w:name="Medium List 1 Accent 4" w:semiHidden="0" w:uiPriority="65" w:unhideWhenUsed="0"/>
-    <w:lsdException w:name="Medium List 2 Accent 4" w:semiHidden="0" w:uiPriority="66" w:unhideWhenUsed="0"/>
-    <w:lsdException w:name="Medium Grid 1 Accent 4" w:semiHidden="0" w:uiPriority="67" w:unhideWhenUsed="0"/>
-    <w:lsdException w:name="Medium Grid 2 Accent 4" w:semiHidden="0" w:uiPriority="68" w:unhideWhenUsed="0"/>
-    <w:lsdException w:name="Medium Grid 3 Accent 4" w:semiHidden="0" w:uiPriority="69" w:unhideWhenUsed="0"/>
-    <w:lsdException w:name="Dark List Accent 4" w:semiHidden="0" w:uiPriority="70" w:unhideWhenUsed="0"/>
-    <w:lsdException w:name="Colorful Shading Accent 4" w:semiHidden="0" w:uiPriority="71" w:unhideWhenUsed="0"/>
-    <w:lsdException w:name="Colorful List Accent 4" w:semiHidden="0" w:uiPriority="72" w:unhideWhenUsed="0"/>
-    <w:lsdException w:name="Colorful Grid Accent 4" w:semiHidden="0" w:uiPriority="73" w:unhideWhenUsed="0"/>
-    <w:lsdException w:name="Light Shading Accent 5" w:semiHidden="0" w:uiPriority="60" w:unhideWhenUsed="0"/>
-    <w:lsdException w:name="Light List Accent 5" w:semiHidden="0" w:uiPriority="61" w:unhideWhenUsed="0"/>
-    <w:lsdException w:name="Light Grid Accent 5" w:semiHidden="0" w:uiPriority="62" w:unhideWhenUsed="0"/>
-    <w:lsdException w:name="Medium Shading 1 Accent 5" w:semiHidden="0" w:uiPriority="63" w:unhideWhenUsed="0"/>
-    <w:lsdException w:name="Medium Shading 2 Accent 5" w:semiHidden="0" w:uiPriority="64" w:unhideWhenUsed="0"/>
-    <w:lsdException w:name="Medium List 1 Accent 5" w:semiHidden="0" w:uiPriority="65" w:unhideWhenUsed="0"/>
-    <w:lsdException w:name="Medium List 2 Accent 5" w:semiHidden="0" w:uiPriority="66" w:unhideWhenUsed="0"/>
-    <w:lsdException w:name="Medium Grid 1 Accent 5" w:semiHidden="0" w:uiPriority="67" w:unhideWhenUsed="0"/>
-    <w:lsdException w:name="Medium Grid 2 Accent 5" w:semiHidden="0" w:uiPriority="68" w:unhideWhenUsed="0"/>
-    <w:lsdException w:name="Medium Grid 3 Accent 5" w:semiHidden="0" w:uiPriority="69" w:unhideWhenUsed="0"/>
-    <w:lsdException w:name="Dark List Accent 5" w:semiHidden="0" w:uiPriority="70" w:unhideWhenUsed="0"/>
-    <w:lsdException w:name="Colorful Shading Accent 5" w:semiHidden="0" w:uiPriority="71" w:unhideWhenUsed="0"/>
-    <w:lsdException w:name="Colorful List Accent 5" w:semiHidden="0" w:uiPriority="72" w:unhideWhenUsed="0"/>
-    <w:lsdException w:name="Colorful Grid Accent 5" w:semiHidden="0" w:uiPriority="73" w:unhideWhenUsed="0"/>
-    <w:lsdException w:name="Light Shading Accent 6" w:semiHidden="0" w:uiPriority="60" w:unhideWhenUsed="0"/>
-    <w:lsdException w:name="Light List Accent 6" w:semiHidden="0" w:uiPriority="61" w:unhideWhenUsed="0"/>
-    <w:lsdException w:name="Light Grid Accent 6" w:semiHidden="0" w:uiPriority="62" w:unhideWhenUsed="0"/>
-    <w:lsdException w:name="Medium Shading 1 Accent 6" w:semiHidden="0" w:uiPriority="63" w:unhideWhenUsed="0"/>
-    <w:lsdException w:name="Medium Shading 2 Accent 6" w:semiHidden="0" w:uiPriority="64" w:unhideWhenUsed="0"/>
-    <w:lsdException w:name="Medium List 1 Accent 6" w:semiHidden="0" w:uiPriority="65" w:unhideWhenUsed="0"/>
-    <w:lsdException w:name="Medium List 2 Accent 6" w:semiHidden="0" w:uiPriority="66" w:unhideWhenUsed="0"/>
-    <w:lsdException w:name="Medium Grid 1 Accent 6" w:semiHidden="0" w:uiPriority="67" w:unhideWhenUsed="0"/>
-    <w:lsdException w:name="Medium Grid 2 Accent 6" w:semiHidden="0" w:uiPriority="68" w:unhideWhenUsed="0"/>
-    <w:lsdException w:name="Medium Grid 3 Accent 6" w:semiHidden="0" w:uiPriority="69" w:unhideWhenUsed="0"/>
-    <w:lsdException w:name="Dark List Accent 6" w:semiHidden="0" w:uiPriority="70" w:unhideWhenUsed="0"/>
-    <w:lsdException w:name="Colorful Shading Accent 6" w:semiHidden="0" w:uiPriority="71" w:unhideWhenUsed="0"/>
-    <w:lsdException w:name="Colorful List Accent 6" w:semiHidden="0" w:uiPriority="72" w:unhideWhenUsed="0"/>
-    <w:lsdException w:name="Colorful Grid Accent 6" w:semiHidden="0" w:uiPriority="73" w:unhideWhenUsed="0"/>
-    <w:lsdException w:name="Subtle Emphasis" w:semiHidden="0" w:uiPriority="19" w:unhideWhenUsed="0" w:qFormat="1"/>
-    <w:lsdException w:name="Intense Emphasis" w:semiHidden="0" w:uiPriority="21" w:unhideWhenUsed="0" w:qFormat="1"/>
-    <w:lsdException w:name="Subtle Reference" w:semiHidden="0" w:uiPriority="31" w:unhideWhenUsed="0" w:qFormat="1"/>
-    <w:lsdException w:name="Intense Reference" w:semiHidden="0" w:uiPriority="32" w:unhideWhenUsed="0" w:qFormat="1"/>
-    <w:lsdException w:name="Book Title" w:semiHidden="0" w:uiPriority="33" w:unhideWhenUsed="0" w:qFormat="1"/>
-    <w:lsdException w:name="Bibliography" w:uiPriority="37"/>
-    <w:lsdException w:name="TOC Heading" w:uiPriority="39" w:qFormat="1"/>
+  <w:latentStyles w:defLockedState="0" w:defUIPriority="99" w:defSemiHidden="0" w:defUnhideWhenUsed="0" w:defQFormat="0" w:count="371">
+    <w:lsdException w:name="Normal" w:uiPriority="0" w:qFormat="1"/>
+    <w:lsdException w:name="heading 1" w:uiPriority="9" w:qFormat="1"/>
+    <w:lsdException w:name="heading 2" w:semiHidden="1" w:uiPriority="9" w:unhideWhenUsed="1" w:qFormat="1"/>
+    <w:lsdException w:name="heading 3" w:semiHidden="1" w:uiPriority="9" w:unhideWhenUsed="1" w:qFormat="1"/>
+    <w:lsdException w:name="heading 4" w:semiHidden="1" w:uiPriority="9" w:unhideWhenUsed="1" w:qFormat="1"/>
+    <w:lsdException w:name="heading 5" w:semiHidden="1" w:uiPriority="9" w:unhideWhenUsed="1" w:qFormat="1"/>
+    <w:lsdException w:name="heading 6" w:semiHidden="1" w:uiPriority="9" w:unhideWhenUsed="1" w:qFormat="1"/>
+    <w:lsdException w:name="heading 7" w:semiHidden="1" w:uiPriority="9" w:unhideWhenUsed="1" w:qFormat="1"/>
+    <w:lsdException w:name="heading 8" w:semiHidden="1" w:uiPriority="9" w:unhideWhenUsed="1" w:qFormat="1"/>
+    <w:lsdException w:name="heading 9" w:semiHidden="1" w:uiPriority="9" w:unhideWhenUsed="1" w:qFormat="1"/>
+    <w:lsdException w:name="index 1" w:semiHidden="1" w:unhideWhenUsed="1"/>
+    <w:lsdException w:name="index 2" w:semiHidden="1" w:unhideWhenUsed="1"/>
+    <w:lsdException w:name="index 3" w:semiHidden="1" w:unhideWhenUsed="1"/>
+    <w:lsdException w:name="index 4" w:semiHidden="1" w:unhideWhenUsed="1"/>
+    <w:lsdException w:name="index 5" w:semiHidden="1" w:unhideWhenUsed="1"/>
+    <w:lsdException w:name="index 6" w:semiHidden="1" w:unhideWhenUsed="1"/>
+    <w:lsdException w:name="index 7" w:semiHidden="1" w:unhideWhenUsed="1"/>
+    <w:lsdException w:name="index 8" w:semiHidden="1" w:unhideWhenUsed="1"/>
+    <w:lsdException w:name="index 9" w:semiHidden="1" w:unhideWhenUsed="1"/>
+    <w:lsdException w:name="toc 1" w:semiHidden="1" w:uiPriority="39" w:unhideWhenUsed="1"/>
+    <w:lsdException w:name="toc 2" w:semiHidden="1" w:uiPriority="39" w:unhideWhenUsed="1"/>
+    <w:lsdException w:name="toc 3" w:semiHidden="1" w:uiPriority="39" w:unhideWhenUsed="1"/>
+    <w:lsdException w:name="toc 4" w:semiHidden="1" w:uiPriority="39" w:unhideWhenUsed="1"/>
+    <w:lsdException w:name="toc 5" w:semiHidden="1" w:uiPriority="39" w:unhideWhenUsed="1"/>
+    <w:lsdException w:name="toc 6" w:semiHidden="1" w:uiPriority="39" w:unhideWhenUsed="1"/>
+    <w:lsdException w:name="toc 7" w:semiHidden="1" w:uiPriority="39" w:unhideWhenUsed="1"/>
+    <w:lsdException w:name="toc 8" w:semiHidden="1" w:uiPriority="39" w:unhideWhenUsed="1"/>
+    <w:lsdException w:name="toc 9" w:semiHidden="1" w:uiPriority="39" w:unhideWhenUsed="1"/>
+    <w:lsdException w:name="Normal Indent" w:semiHidden="1" w:unhideWhenUsed="1"/>
+    <w:lsdException w:name="footnote text" w:semiHidden="1" w:unhideWhenUsed="1"/>
+    <w:lsdException w:name="annotation text" w:semiHidden="1" w:unhideWhenUsed="1"/>
+    <w:lsdException w:name="header" w:semiHidden="1" w:unhideWhenUsed="1"/>
+    <w:lsdException w:name="footer" w:semiHidden="1" w:unhideWhenUsed="1"/>
+    <w:lsdException w:name="index heading" w:semiHidden="1" w:unhideWhenUsed="1"/>
+    <w:lsdException w:name="caption" w:semiHidden="1" w:uiPriority="35" w:unhideWhenUsed="1"/>
+    <w:lsdException w:name="table of figures" w:semiHidden="1" w:unhideWhenUsed="1"/>
+    <w:lsdException w:name="envelope address" w:semiHidden="1" w:unhideWhenUsed="1"/>
+    <w:lsdException w:name="envelope return" w:semiHidden="1" w:unhideWhenUsed="1"/>
+    <w:lsdException w:name="footnote reference" w:semiHidden="1" w:unhideWhenUsed="1"/>
+    <w:lsdException w:name="annotation reference" w:semiHidden="1" w:unhideWhenUsed="1"/>
+    <w:lsdException w:name="line number" w:semiHidden="1" w:unhideWhenUsed="1"/>
+    <w:lsdException w:name="page number" w:semiHidden="1" w:unhideWhenUsed="1"/>
+    <w:lsdException w:name="endnote reference" w:semiHidden="1" w:unhideWhenUsed="1"/>
+    <w:lsdException w:name="endnote text" w:semiHidden="1" w:unhideWhenUsed="1"/>
+    <w:lsdException w:name="table of authorities" w:semiHidden="1" w:unhideWhenUsed="1"/>
+    <w:lsdException w:name="macro" w:semiHidden="1" w:unhideWhenUsed="1"/>
+    <w:lsdException w:name="toa heading" w:semiHidden="1" w:unhideWhenUsed="1"/>
+    <w:lsdException w:name="List" w:semiHidden="1" w:unhideWhenUsed="1"/>
+    <w:lsdException w:name="List Bullet" w:semiHidden="1" w:unhideWhenUsed="1"/>
+    <w:lsdException w:name="List Number" w:semiHidden="1" w:unhideWhenUsed="1"/>
+    <w:lsdException w:name="List 2" w:semiHidden="1" w:unhideWhenUsed="1"/>
+    <w:lsdException w:name="List 3" w:semiHidden="1" w:unhideWhenUsed="1"/>
+    <w:lsdException w:name="List 4" w:semiHidden="1" w:unhideWhenUsed="1"/>
+    <w:lsdException w:name="List 5" w:semiHidden="1" w:unhideWhenUsed="1"/>
+    <w:lsdException w:name="List Bullet 2" w:semiHidden="1" w:unhideWhenUsed="1"/>
+    <w:lsdException w:name="List Bullet 3" w:semiHidden="1" w:unhideWhenUsed="1"/>
+    <w:lsdException w:name="List Bullet 4" w:semiHidden="1" w:unhideWhenUsed="1"/>
+    <w:lsdException w:name="List Bullet 5" w:semiHidden="1" w:unhideWhenUsed="1"/>
+    <w:lsdException w:name="List Number 2" w:semiHidden="1" w:unhideWhenUsed="1"/>
+    <w:lsdException w:name="List Number 3" w:semiHidden="1" w:unhideWhenUsed="1"/>
+    <w:lsdException w:name="List Number 4" w:semiHidden="1" w:unhideWhenUsed="1"/>
+    <w:lsdException w:name="List Number 5" w:semiHidden="1" w:unhideWhenUsed="1"/>
+    <w:lsdException w:name="Title" w:uiPriority="10" w:qFormat="1"/>
+    <w:lsdException w:name="Closing" w:semiHidden="1" w:unhideWhenUsed="1"/>
+    <w:lsdException w:name="Signature" w:semiHidden="1" w:unhideWhenUsed="1"/>
+    <w:lsdException w:name="Default Paragraph Font" w:semiHidden="1" w:uiPriority="1" w:unhideWhenUsed="1"/>
+    <w:lsdException w:name="Body Text" w:semiHidden="1" w:unhideWhenUsed="1"/>
+    <w:lsdException w:name="Body Text Indent" w:semiHidden="1" w:unhideWhenUsed="1"/>
+    <w:lsdException w:name="List Continue" w:semiHidden="1" w:unhideWhenUsed="1"/>
+    <w:lsdException w:name="List Continue 2" w:semiHidden="1" w:unhideWhenUsed="1"/>
+    <w:lsdException w:name="List Continue 3" w:semiHidden="1" w:unhideWhenUsed="1"/>
+    <w:lsdException w:name="List Continue 4" w:semiHidden="1" w:unhideWhenUsed="1"/>
+    <w:lsdException w:name="List Continue 5" w:semiHidden="1" w:unhideWhenUsed="1"/>
+    <w:lsdException w:name="Message Header" w:semiHidden="1" w:unhideWhenUsed="1"/>
+    <w:lsdException w:name="Subtitle" w:uiPriority="11" w:qFormat="1"/>
+    <w:lsdException w:name="Salutation" w:semiHidden="1" w:unhideWhenUsed="1"/>
+    <w:lsdException w:name="Date" w:semiHidden="1" w:unhideWhenUsed="1"/>
+    <w:lsdException w:name="Body Text First Indent" w:semiHidden="1" w:unhideWhenUsed="1"/>
+    <w:lsdException w:name="Body Text First Indent 2" w:semiHidden="1" w:unhideWhenUsed="1"/>
+    <w:lsdException w:name="Note Heading" w:semiHidden="1" w:unhideWhenUsed="1"/>
+    <w:lsdException w:name="Body Text 2" w:semiHidden="1" w:unhideWhenUsed="1"/>
+    <w:lsdException w:name="Body Text 3" w:semiHidden="1" w:unhideWhenUsed="1"/>
+    <w:lsdException w:name="Body Text Indent 2" w:semiHidden="1" w:unhideWhenUsed="1"/>
+    <w:lsdException w:name="Body Text Indent 3" w:semiHidden="1" w:unhideWhenUsed="1"/>
+    <w:lsdException w:name="Block Text" w:semiHidden="1" w:unhideWhenUsed="1"/>
+    <w:lsdException w:name="Hyperlink" w:semiHidden="1" w:unhideWhenUsed="1"/>
+    <w:lsdException w:name="FollowedHyperlink" w:semiHidden="1" w:unhideWhenUsed="1"/>
+    <w:lsdException w:name="Strong" w:uiPriority="22" w:qFormat="1"/>
+    <w:lsdException w:name="Emphasis" w:uiPriority="20" w:qFormat="1"/>
+    <w:lsdException w:name="Document Map" w:semiHidden="1" w:unhideWhenUsed="1"/>
+    <w:lsdException w:name="Plain Text" w:semiHidden="1" w:unhideWhenUsed="1"/>
+    <w:lsdException w:name="E-mail Signature" w:semiHidden="1" w:unhideWhenUsed="1"/>
+    <w:lsdException w:name="HTML Top of Form" w:semiHidden="1" w:unhideWhenUsed="1"/>
+    <w:lsdException w:name="HTML Bottom of Form" w:semiHidden="1" w:unhideWhenUsed="1"/>
+    <w:lsdException w:name="Normal (Web)" w:semiHidden="1" w:unhideWhenUsed="1"/>
+    <w:lsdException w:name="HTML Acronym" w:semiHidden="1" w:unhideWhenUsed="1"/>
+    <w:lsdException w:name="HTML Address" w:semiHidden="1" w:unhideWhenUsed="1"/>
+    <w:lsdException w:name="HTML Cite" w:semiHidden="1" w:unhideWhenUsed="1"/>
+    <w:lsdException w:name="HTML Code" w:semiHidden="1" w:unhideWhenUsed="1"/>
+    <w:lsdException w:name="HTML Definition" w:semiHidden="1" w:unhideWhenUsed="1"/>
+    <w:lsdException w:name="HTML Keyboard" w:semiHidden="1" w:unhideWhenUsed="1"/>
+    <w:lsdException w:name="HTML Preformatted" w:semiHidden="1" w:unhideWhenUsed="1"/>
+    <w:lsdException w:name="HTML Sample" w:semiHidden="1" w:unhideWhenUsed="1"/>
+    <w:lsdException w:name="HTML Typewriter" w:semiHidden="1" w:unhideWhenUsed="1"/>
+    <w:lsdException w:name="HTML Variable" w:semiHidden="1" w:unhideWhenUsed="1"/>
+    <w:lsdException w:name="Normal Table" w:semiHidden="1" w:unhideWhenUsed="1"/>
+    <w:lsdException w:name="annotation subject" w:semiHidden="1" w:unhideWhenUsed="1"/>
+    <w:lsdException w:name="No List" w:semiHidden="1" w:unhideWhenUsed="1"/>
+    <w:lsdException w:name="Outline List 1" w:semiHidden="1" w:unhideWhenUsed="1"/>
+    <w:lsdException w:name="Outline List 2" w:semiHidden="1" w:unhideWhenUsed="1"/>
+    <w:lsdException w:name="Outline List 3" w:semiHidden="1" w:unhideWhenUsed="1"/>
+    <w:lsdException w:name="Table Simple 1" w:semiHidden="1" w:unhideWhenUsed="1"/>
+    <w:lsdException w:name="Table Simple 2" w:semiHidden="1" w:unhideWhenUsed="1"/>
+    <w:lsdException w:name="Table Simple 3" w:semiHidden="1" w:unhideWhenUsed="1"/>
+    <w:lsdException w:name="Table Classic 1" w:semiHidden="1" w:unhideWhenUsed="1"/>
+    <w:lsdException w:name="Table Classic 2" w:semiHidden="1" w:unhideWhenUsed="1"/>
+    <w:lsdException w:name="Table Classic 3" w:semiHidden="1" w:unhideWhenUsed="1"/>
+    <w:lsdException w:name="Table Classic 4" w:semiHidden="1" w:unhideWhenUsed="1"/>
+    <w:lsdException w:name="Table Colorful 1" w:semiHidden="1" w:unhideWhenUsed="1"/>
+    <w:lsdException w:name="Table Colorful 2" w:semiHidden="1" w:unhideWhenUsed="1"/>
+    <w:lsdException w:name="Table Colorful 3" w:semiHidden="1" w:unhideWhenUsed="1"/>
+    <w:lsdException w:name="Table Columns 1" w:semiHidden="1" w:unhideWhenUsed="1"/>
+    <w:lsdException w:name="Table Columns 2" w:semiHidden="1" w:unhideWhenUsed="1"/>
+    <w:lsdException w:name="Table Columns 3" w:semiHidden="1" w:unhideWhenUsed="1"/>
+    <w:lsdException w:name="Table Columns 4" w:semiHidden="1" w:unhideWhenUsed="1"/>
+    <w:lsdException w:name="Table Columns 5" w:semiHidden="1" w:unhideWhenUsed="1"/>
+    <w:lsdException w:name="Table Grid 1" w:semiHidden="1" w:unhideWhenUsed="1"/>
+    <w:lsdException w:name="Table Grid 2" w:semiHidden="1" w:unhideWhenUsed="1"/>
+    <w:lsdException w:name="Table Grid 3" w:semiHidden="1" w:unhideWhenUsed="1"/>
+    <w:lsdException w:name="Table Grid 4" w:semiHidden="1" w:unhideWhenUsed="1"/>
+    <w:lsdException w:name="Table Grid 5" w:semiHidden="1" w:unhideWhenUsed="1"/>
+    <w:lsdException w:name="Table Grid 6" w:semiHidden="1" w:unhideWhenUsed="1"/>
+    <w:lsdException w:name="Table Grid 7" w:semiHidden="1" w:unhideWhenUsed="1"/>
+    <w:lsdException w:name="Table Grid 8" w:semiHidden="1" w:unhideWhenUsed="1"/>
+    <w:lsdException w:name="Table List 1" w:semiHidden="1" w:unhideWhenUsed="1"/>
+    <w:lsdException w:name="Table List 2" w:semiHidden="1" w:unhideWhenUsed="1"/>
+    <w:lsdException w:name="Table List 3" w:semiHidden="1" w:unhideWhenUsed="1"/>
+    <w:lsdException w:name="Table List 4" w:semiHidden="1" w:unhideWhenUsed="1"/>
+    <w:lsdException w:name="Table List 5" w:semiHidden="1" w:unhideWhenUsed="1"/>
+    <w:lsdException w:name="Table List 6" w:semiHidden="1" w:unhideWhenUsed="1"/>
+    <w:lsdException w:name="Table List 7" w:semiHidden="1" w:unhideWhenUsed="1"/>
+    <w:lsdException w:name="Table List 8" w:semiHidden="1" w:unhideWhenUsed="1"/>
+    <w:lsdException w:name="Table 3D effects 1" w:semiHidden="1" w:unhideWhenUsed="1"/>
+    <w:lsdException w:name="Table 3D effects 2" w:semiHidden="1" w:unhideWhenUsed="1"/>
+    <w:lsdException w:name="Table 3D effects 3" w:semiHidden="1" w:unhideWhenUsed="1"/>
+    <w:lsdException w:name="Table Contemporary" w:semiHidden="1" w:unhideWhenUsed="1"/>
+    <w:lsdException w:name="Table Elegant" w:semiHidden="1" w:unhideWhenUsed="1"/>
+    <w:lsdException w:name="Table Professional" w:semiHidden="1" w:unhideWhenUsed="1"/>
+    <w:lsdException w:name="Table Subtle 1" w:semiHidden="1" w:unhideWhenUsed="1"/>
+    <w:lsdException w:name="Table Subtle 2" w:semiHidden="1" w:unhideWhenUsed="1"/>
+    <w:lsdException w:name="Table Web 1" w:semiHidden="1" w:unhideWhenUsed="1"/>
+    <w:lsdException w:name="Table Web 2" w:semiHidden="1" w:unhideWhenUsed="1"/>
+    <w:lsdException w:name="Table Web 3" w:semiHidden="1" w:unhideWhenUsed="1"/>
+    <w:lsdException w:name="Balloon Text" w:semiHidden="1" w:unhideWhenUsed="1"/>
+    <w:lsdException w:name="Table Grid" w:uiPriority="59"/>
+    <w:lsdException w:name="Table Theme" w:semiHidden="1" w:unhideWhenUsed="1"/>
+    <w:lsdException w:name="Placeholder Text" w:semiHidden="1"/>
+    <w:lsdException w:name="No Spacing" w:uiPriority="1" w:qFormat="1"/>
+    <w:lsdException w:name="Light Shading" w:uiPriority="60"/>
+    <w:lsdException w:name="Light List" w:uiPriority="61"/>
+    <w:lsdException w:name="Light Grid" w:uiPriority="62"/>
+    <w:lsdException w:name="Medium Shading 1" w:uiPriority="63"/>
+    <w:lsdException w:name="Medium Shading 2" w:uiPriority="64"/>
+    <w:lsdException w:name="Medium List 1" w:uiPriority="65"/>
+    <w:lsdException w:name="Medium List 2" w:uiPriority="66"/>
+    <w:lsdException w:name="Medium Grid 1" w:uiPriority="67"/>
+    <w:lsdException w:name="Medium Grid 2" w:uiPriority="68"/>
+    <w:lsdException w:name="Medium Grid 3" w:uiPriority="69"/>
+    <w:lsdException w:name="Dark List" w:uiPriority="70"/>
+    <w:lsdException w:name="Colorful Shading" w:uiPriority="71"/>
+    <w:lsdException w:name="Colorful List" w:uiPriority="72"/>
+    <w:lsdException w:name="Colorful Grid" w:uiPriority="73"/>
+    <w:lsdException w:name="Light Shading Accent 1" w:uiPriority="60"/>
+    <w:lsdException w:name="Light List Accent 1" w:uiPriority="61"/>
+    <w:lsdException w:name="Light Grid Accent 1" w:uiPriority="62"/>
+    <w:lsdException w:name="Medium Shading 1 Accent 1" w:uiPriority="63"/>
+    <w:lsdException w:name="Medium Shading 2 Accent 1" w:uiPriority="64"/>
+    <w:lsdException w:name="Medium List 1 Accent 1" w:uiPriority="65"/>
+    <w:lsdException w:name="Revision" w:semiHidden="1"/>
+    <w:lsdException w:name="List Paragraph" w:uiPriority="34" w:qFormat="1"/>
+    <w:lsdException w:name="Quote" w:uiPriority="29" w:qFormat="1"/>
+    <w:lsdException w:name="Intense Quote" w:uiPriority="30" w:qFormat="1"/>
+    <w:lsdException w:name="Medium List 2 Accent 1" w:uiPriority="66"/>
+    <w:lsdException w:name="Medium Grid 1 Accent 1" w:uiPriority="67"/>
+    <w:lsdException w:name="Medium Grid 2 Accent 1" w:uiPriority="68"/>
+    <w:lsdException w:name="Medium Grid 3 Accent 1" w:uiPriority="69"/>
+    <w:lsdException w:name="Dark List Accent 1" w:uiPriority="70"/>
+    <w:lsdException w:name="Colorful Shading Accent 1" w:uiPriority="71"/>
+    <w:lsdException w:name="Colorful List Accent 1" w:uiPriority="72"/>
+    <w:lsdException w:name="Colorful Grid Accent 1" w:uiPriority="73"/>
+    <w:lsdException w:name="Light Shading Accent 2" w:uiPriority="60"/>
+    <w:lsdException w:name="Light List Accent 2" w:uiPriority="61"/>
+    <w:lsdException w:name="Light Grid Accent 2" w:uiPriority="62"/>
+    <w:lsdException w:name="Medium Shading 1 Accent 2" w:uiPriority="63"/>
+    <w:lsdException w:name="Medium Shading 2 Accent 2" w:uiPriority="64"/>
+    <w:lsdException w:name="Medium List 1 Accent 2" w:uiPriority="65"/>
+    <w:lsdException w:name="Medium List 2 Accent 2" w:uiPriority="66"/>
+    <w:lsdException w:name="Medium Grid 1 Accent 2" w:uiPriority="67"/>
+    <w:lsdException w:name="Medium Grid 2 Accent 2" w:uiPriority="68"/>
+    <w:lsdException w:name="Medium Grid 3 Accent 2" w:uiPriority="69"/>
+    <w:lsdException w:name="Dark List Accent 2" w:uiPriority="70"/>
+    <w:lsdException w:name="Colorful Shading Accent 2" w:uiPriority="71"/>
+    <w:lsdException w:name="Colorful List Accent 2" w:uiPriority="72"/>
+    <w:lsdException w:name="Colorful Grid Accent 2" w:uiPriority="73"/>
+    <w:lsdException w:name="Light Shading Accent 3" w:uiPriority="60"/>
+    <w:lsdException w:name="Light List Accent 3" w:uiPriority="61"/>
+    <w:lsdException w:name="Light Grid Accent 3" w:uiPriority="62"/>
+    <w:lsdException w:name="Medium Shading 1 Accent 3" w:uiPriority="63"/>
+    <w:lsdException w:name="Medium Shading 2 Accent 3" w:uiPriority="64"/>
+    <w:lsdException w:name="Medium List 1 Accent 3" w:uiPriority="65"/>
+    <w:lsdException w:name="Medium List 2 Accent 3" w:uiPriority="66"/>
+    <w:lsdException w:name="Medium Grid 1 Accent 3" w:uiPriority="67"/>
+    <w:lsdException w:name="Medium Grid 2 Accent 3" w:uiPriority="68"/>
+    <w:lsdException w:name="Medium Grid 3 Accent 3" w:uiPriority="69"/>
+    <w:lsdException w:name="Dark List Accent 3" w:uiPriority="70"/>
+    <w:lsdException w:name="Colorful Shading Accent 3" w:uiPriority="71"/>
+    <w:lsdException w:name="Colorful List Accent 3" w:uiPriority="72"/>
+    <w:lsdException w:name="Colorful Grid Accent 3" w:uiPriority="73"/>
+    <w:lsdException w:name="Light Shading Accent 4" w:uiPriority="60"/>
+    <w:lsdException w:name="Light List Accent 4" w:uiPriority="61"/>
+    <w:lsdException w:name="Light Grid Accent 4" w:uiPriority="62"/>
+    <w:lsdException w:name="Medium Shading 1 Accent 4" w:uiPriority="63"/>
+    <w:lsdException w:name="Medium Shading 2 Accent 4" w:uiPriority="64"/>
+    <w:lsdException w:name="Medium List 1 Accent 4" w:uiPriority="65"/>
+    <w:lsdException w:name="Medium List 2 Accent 4" w:uiPriority="66"/>
+    <w:lsdException w:name="Medium Grid 1 Accent 4" w:uiPriority="67"/>
+    <w:lsdException w:name="Medium Grid 2 Accent 4" w:uiPriority="68"/>
+    <w:lsdException w:name="Medium Grid 3 Accent 4" w:uiPriority="69"/>
+    <w:lsdException w:name="Dark List Accent 4" w:uiPriority="70"/>
+    <w:lsdException w:name="Colorful Shading Accent 4" w:uiPriority="71"/>
+    <w:lsdException w:name="Colorful List Accent 4" w:uiPriority="72"/>
+    <w:lsdException w:name="Colorful Grid Accent 4" w:uiPriority="73"/>
+    <w:lsdException w:name="Light Shading Accent 5" w:uiPriority="60"/>
+    <w:lsdException w:name="Light List Accent 5" w:uiPriority="61"/>
+    <w:lsdException w:name="Light Grid Accent 5" w:uiPriority="62"/>
+    <w:lsdException w:name="Medium Shading 1 Accent 5" w:uiPriority="63"/>
+    <w:lsdException w:name="Medium Shading 2 Accent 5" w:uiPriority="64"/>
+    <w:lsdException w:name="Medium List 1 Accent 5" w:uiPriority="65"/>
+    <w:lsdException w:name="Medium List 2 Accent 5" w:uiPriority="66"/>
+    <w:lsdException w:name="Medium Grid 1 Accent 5" w:uiPriority="67"/>
+    <w:lsdException w:name="Medium Grid 2 Accent 5" w:uiPriority="68"/>
+    <w:lsdException w:name="Medium Grid 3 Accent 5" w:uiPriority="69"/>
+    <w:lsdException w:name="Dark List Accent 5" w:uiPriority="70"/>
+    <w:lsdException w:name="Colorful Shading Accent 5" w:uiPriority="71"/>
+    <w:lsdException w:name="Colorful List Accent 5" w:uiPriority="72"/>
+    <w:lsdException w:name="Colorful Grid Accent 5" w:uiPriority="73"/>
+    <w:lsdException w:name="Light Shading Accent 6" w:uiPriority="60"/>
+    <w:lsdException w:name="Light List Accent 6" w:uiPriority="61"/>
+    <w:lsdException w:name="Light Grid Accent 6" w:uiPriority="62"/>
+    <w:lsdException w:name="Medium Shading 1 Accent 6" w:uiPriority="63"/>
+    <w:lsdException w:name="Medium Shading 2 Accent 6" w:uiPriority="64"/>
+    <w:lsdException w:name="Medium List 1 Accent 6" w:uiPriority="65"/>
+    <w:lsdException w:name="Medium List 2 Accent 6" w:uiPriority="66"/>
+    <w:lsdException w:name="Medium Grid 1 Accent 6" w:uiPriority="67"/>
+    <w:lsdException w:name="Medium Grid 2 Accent 6" w:uiPriority="68"/>
+    <w:lsdException w:name="Medium Grid 3 Accent 6" w:uiPriority="69"/>
+    <w:lsdException w:name="Dark List Accent 6" w:uiPriority="70"/>
+    <w:lsdException w:name="Colorful Shading Accent 6" w:uiPriority="71"/>
+    <w:lsdException w:name="Colorful List Accent 6" w:uiPriority="72"/>
+    <w:lsdException w:name="Colorful Grid Accent 6" w:uiPriority="73"/>
+    <w:lsdException w:name="Subtle Emphasis" w:uiPriority="19" w:qFormat="1"/>
+    <w:lsdException w:name="Intense Emphasis" w:uiPriority="21" w:qFormat="1"/>
+    <w:lsdException w:name="Subtle Reference" w:uiPriority="31" w:qFormat="1"/>
+    <w:lsdException w:name="Intense Reference" w:uiPriority="32" w:qFormat="1"/>
+    <w:lsdException w:name="Book Title" w:uiPriority="33" w:qFormat="1"/>
+    <w:lsdException w:name="Bibliography" w:semiHidden="1" w:uiPriority="37" w:unhideWhenUsed="1"/>
+    <w:lsdException w:name="TOC Heading" w:semiHidden="1" w:uiPriority="39" w:unhideWhenUsed="1" w:qFormat="1"/>
+    <w:lsdException w:name="Plain Table 1" w:uiPriority="41"/>
+    <w:lsdException w:name="Plain Table 2" w:uiPriority="42"/>
+    <w:lsdException w:name="Plain Table 3" w:uiPriority="43"/>
+    <w:lsdException w:name="Plain Table 4" w:uiPriority="44"/>
+    <w:lsdException w:name="Plain Table 5" w:uiPriority="45"/>
+    <w:lsdException w:name="Grid Table Light" w:uiPriority="40"/>
+    <w:lsdException w:name="Grid Table 1 Light" w:uiPriority="46"/>
+    <w:lsdException w:name="Grid Table 2" w:uiPriority="47"/>
+    <w:lsdException w:name="Grid Table 3" w:uiPriority="48"/>
+    <w:lsdException w:name="Grid Table 4" w:uiPriority="49"/>
+    <w:lsdException w:name="Grid Table 5 Dark" w:uiPriority="50"/>
+    <w:lsdException w:name="Grid Table 6 Colorful" w:uiPriority="51"/>
+    <w:lsdException w:name="Grid Table 7 Colorful" w:uiPriority="52"/>
+    <w:lsdException w:name="Grid Table 1 Light Accent 1" w:uiPriority="46"/>
+    <w:lsdException w:name="Grid Table 2 Accent 1" w:uiPriority="47"/>
+    <w:lsdException w:name="Grid Table 3 Accent 1" w:uiPriority="48"/>
+    <w:lsdException w:name="Grid Table 4 Accent 1" w:uiPriority="49"/>
+    <w:lsdException w:name="Grid Table 5 Dark Accent 1" w:uiPriority="50"/>
+    <w:lsdException w:name="Grid Table 6 Colorful Accent 1" w:uiPriority="51"/>
+    <w:lsdException w:name="Grid Table 7 Colorful Accent 1" w:uiPriority="52"/>
+    <w:lsdException w:name="Grid Table 1 Light Accent 2" w:uiPriority="46"/>
+    <w:lsdException w:name="Grid Table 2 Accent 2" w:uiPriority="47"/>
+    <w:lsdException w:name="Grid Table 3 Accent 2" w:uiPriority="48"/>
+    <w:lsdException w:name="Grid Table 4 Accent 2" w:uiPriority="49"/>
+    <w:lsdException w:name="Grid Table 5 Dark Accent 2" w:uiPriority="50"/>
+    <w:lsdException w:name="Grid Table 6 Colorful Accent 2" w:uiPriority="51"/>
+    <w:lsdException w:name="Grid Table 7 Colorful Accent 2" w:uiPriority="52"/>
+    <w:lsdException w:name="Grid Table 1 Light Accent 3" w:uiPriority="46"/>
+    <w:lsdException w:name="Grid Table 2 Accent 3" w:uiPriority="47"/>
+    <w:lsdException w:name="Grid Table 3 Accent 3" w:uiPriority="48"/>
+    <w:lsdException w:name="Grid Table 4 Accent 3" w:uiPriority="49"/>
+    <w:lsdException w:name="Grid Table 5 Dark Accent 3" w:uiPriority="50"/>
+    <w:lsdException w:name="Grid Table 6 Colorful Accent 3" w:uiPriority="51"/>
+    <w:lsdException w:name="Grid Table 7 Colorful Accent 3" w:uiPriority="52"/>
+    <w:lsdException w:name="Grid Table 1 Light Accent 4" w:uiPriority="46"/>
+    <w:lsdException w:name="Grid Table 2 Accent 4" w:uiPriority="47"/>
+    <w:lsdException w:name="Grid Table 3 Accent 4" w:uiPriority="48"/>
+    <w:lsdException w:name="Grid Table 4 Accent 4" w:uiPriority="49"/>
+    <w:lsdException w:name="Grid Table 5 Dark Accent 4" w:uiPriority="50"/>
+    <w:lsdException w:name="Grid Table 6 Colorful Accent 4" w:uiPriority="51"/>
+    <w:lsdException w:name="Grid Table 7 Colorful Accent 4" w:uiPriority="52"/>
+    <w:lsdException w:name="Grid Table 1 Light Accent 5" w:uiPriority="46"/>
+    <w:lsdException w:name="Grid Table 2 Accent 5" w:uiPriority="47"/>
+    <w:lsdException w:name="Grid Table 3 Accent 5" w:uiPriority="48"/>
+    <w:lsdException w:name="Grid Table 4 Accent 5" w:uiPriority="49"/>
+    <w:lsdException w:name="Grid Table 5 Dark Accent 5" w:uiPriority="50"/>
+    <w:lsdException w:name="Grid Table 6 Colorful Accent 5" w:uiPriority="51"/>
+    <w:lsdException w:name="Grid Table 7 Colorful Accent 5" w:uiPriority="52"/>
+    <w:lsdException w:name="Grid Table 1 Light Accent 6" w:uiPriority="46"/>
+    <w:lsdException w:name="Grid Table 2 Accent 6" w:uiPriority="47"/>
+    <w:lsdException w:name="Grid Table 3 Accent 6" w:uiPriority="48"/>
+    <w:lsdException w:name="Grid Table 4 Accent 6" w:uiPriority="49"/>
+    <w:lsdException w:name="Grid Table 5 Dark Accent 6" w:uiPriority="50"/>
+    <w:lsdException w:name="Grid Table 6 Colorful Accent 6" w:uiPriority="51"/>
+    <w:lsdException w:name="Grid Table 7 Colorful Accent 6" w:uiPriority="52"/>
+    <w:lsdException w:name="List Table 1 Light" w:uiPriority="46"/>
+    <w:lsdException w:name="List Table 2" w:uiPriority="47"/>
+    <w:lsdException w:name="List Table 3" w:uiPriority="48"/>
+    <w:lsdException w:name="List Table 4" w:uiPriority="49"/>
+    <w:lsdException w:name="List Table 5 Dark" w:uiPriority="50"/>
+    <w:lsdException w:name="List Table 6 Colorful" w:uiPriority="51"/>
+    <w:lsdException w:name="List Table 7 Colorful" w:uiPriority="52"/>
+    <w:lsdException w:name="List Table 1 Light Accent 1" w:uiPriority="46"/>
+    <w:lsdException w:name="List Table 2 Accent 1" w:uiPriority="47"/>
+    <w:lsdException w:name="List Table 3 Accent 1" w:uiPriority="48"/>
+    <w:lsdException w:name="List Table 4 Accent 1" w:uiPriority="49"/>
+    <w:lsdException w:name="List Table 5 Dark Accent 1" w:uiPriority="50"/>
+    <w:lsdException w:name="List Table 6 Colorful Accent 1" w:uiPriority="51"/>
+    <w:lsdException w:name="List Table 7 Colorful Accent 1" w:uiPriority="52"/>
+    <w:lsdException w:name="List Table 1 Light Accent 2" w:uiPriority="46"/>
+    <w:lsdException w:name="List Table 2 Accent 2" w:uiPriority="47"/>
+    <w:lsdException w:name="List Table 3 Accent 2" w:uiPriority="48"/>
+    <w:lsdException w:name="List Table 4 Accent 2" w:uiPriority="49"/>
+    <w:lsdException w:name="List Table 5 Dark Accent 2" w:uiPriority="50"/>
+    <w:lsdException w:name="List Table 6 Colorful Accent 2" w:uiPriority="51"/>
+    <w:lsdException w:name="List Table 7 Colorful Accent 2" w:uiPriority="52"/>
+    <w:lsdException w:name="List Table 1 Light Accent 3" w:uiPriority="46"/>
+    <w:lsdException w:name="List Table 2 Accent 3" w:uiPriority="47"/>
+    <w:lsdException w:name="List Table 3 Accent 3" w:uiPriority="48"/>
+    <w:lsdException w:name="List Table 4 Accent 3" w:uiPriority="49"/>
+    <w:lsdException w:name="List Table 5 Dark Accent 3" w:uiPriority="50"/>
+    <w:lsdException w:name="List Table 6 Colorful Accent 3" w:uiPriority="51"/>
+    <w:lsdException w:name="List Table 7 Colorful Accent 3" w:uiPriority="52"/>
+    <w:lsdException w:name="List Table 1 Light Accent 4" w:uiPriority="46"/>
+    <w:lsdException w:name="List Table 2 Accent 4" w:uiPriority="47"/>
+    <w:lsdException w:name="List Table 3 Accent 4" w:uiPriority="48"/>
+    <w:lsdException w:name="List Table 4 Accent 4" w:uiPriority="49"/>
+    <w:lsdException w:name="List Table 5 Dark Accent 4" w:uiPriority="50"/>
+    <w:lsdException w:name="List Table 6 Colorful Accent 4" w:uiPriority="51"/>
+    <w:lsdException w:name="List Table 7 Colorful Accent 4" w:uiPriority="52"/>
+    <w:lsdException w:name="List Table 1 Light Accent 5" w:uiPriority="46"/>
+    <w:lsdException w:name="List Table 2 Accent 5" w:uiPriority="47"/>
+    <w:lsdException w:name="List Table 3 Accent 5" w:uiPriority="48"/>
+    <w:lsdException w:name="List Table 4 Accent 5" w:uiPriority="49"/>
+    <w:lsdException w:name="List Table 5 Dark Accent 5" w:uiPriority="50"/>
+    <w:lsdException w:name="List Table 6 Colorful Accent 5" w:uiPriority="51"/>
+    <w:lsdException w:name="List Table 7 Colorful Accent 5" w:uiPriority="52"/>
+    <w:lsdException w:name="List Table 1 Light Accent 6" w:uiPriority="46"/>
+    <w:lsdException w:name="List Table 2 Accent 6" w:uiPriority="47"/>
+    <w:lsdException w:name="List Table 3 Accent 6" w:uiPriority="48"/>
+    <w:lsdException w:name="List Table 4 Accent 6" w:uiPriority="49"/>
+    <w:lsdException w:name="List Table 5 Dark Accent 6" w:uiPriority="50"/>
+    <w:lsdException w:name="List Table 6 Colorful Accent 6" w:uiPriority="51"/>
+    <w:lsdException w:name="List Table 7 Colorful Accent 6" w:uiPriority="52"/>
   </w:latentStyles>
   <w:style w:type="paragraph" w:default="1" w:styleId="Normal">
     <w:name w:val="Normal"/>
@@ -3089,7 +3551,6 @@
     <w:uiPriority w:val="99"/>
     <w:semiHidden/>
     <w:unhideWhenUsed/>
-    <w:qFormat/>
     <w:tblPr>
       <w:tblInd w:w="0" w:type="dxa"/>
       <w:tblCellMar>
@@ -3475,20 +3936,22 @@
     <w:basedOn w:val="Normal"/>
     <w:link w:val="codeChar"/>
     <w:qFormat/>
-    <w:rsid w:val="00971E13"/>
+    <w:rsid w:val="006D04D3"/>
     <w:rPr>
       <w:rFonts w:ascii="Courier New" w:hAnsi="Courier New" w:cs="Courier New"/>
+      <w:sz w:val="20"/>
+      <w:szCs w:val="20"/>
     </w:rPr>
   </w:style>
   <w:style w:type="character" w:customStyle="1" w:styleId="codeChar">
     <w:name w:val="code Char"/>
     <w:basedOn w:val="DefaultParagraphFont"/>
     <w:link w:val="code"/>
-    <w:rsid w:val="00971E13"/>
+    <w:rsid w:val="006D04D3"/>
     <w:rPr>
       <w:rFonts w:ascii="Courier New" w:hAnsi="Courier New" w:cs="Courier New"/>
-      <w:sz w:val="24"/>
-      <w:szCs w:val="24"/>
+      <w:sz w:val="20"/>
+      <w:szCs w:val="20"/>
     </w:rPr>
   </w:style>
   <w:style w:type="paragraph" w:styleId="HTMLPreformatted">
@@ -3916,7 +4379,7 @@
 </file>
 
 <file path=customXml/itemProps1.xml><?xml version="1.0" encoding="utf-8"?>
-<ds:datastoreItem xmlns:ds="http://schemas.openxmlformats.org/officeDocument/2006/customXml" ds:itemID="{02EEA226-4D48-4A7B-9ED0-A3560775FEDD}">
+<ds:datastoreItem xmlns:ds="http://schemas.openxmlformats.org/officeDocument/2006/customXml" ds:itemID="{5D54ECFA-3B3C-4DAD-B0FD-B4F44C951383}">
   <ds:schemaRefs>
     <ds:schemaRef ds:uri="http://schemas.openxmlformats.org/officeDocument/2006/bibliography"/>
   </ds:schemaRefs>

</xml_diff>